<commit_message>
Further placeholder edits for further integration
</commit_message>
<xml_diff>
--- a/problems/problem1/problem-1-details-v2.docx
+++ b/problems/problem1/problem-1-details-v2.docx
@@ -4,7 +4,7 @@
   <w:body>
     <w:p>
       <w:pPr>
-        <w:pStyle w:val="Title"/>
+        <w:pStyle w:val="Heading1"/>
       </w:pPr>
       <w:r>
         <w:t>Small Problem 1</w:t>
@@ -19,10 +19,13 @@
     <w:p>
       <w:pPr>
         <w:pStyle w:val="Heading2"/>
-        <w:ind w:left="720" w:hanging="360"/>
-      </w:pPr>
-      <w:r>
-        <w:t>Bayesian Linear Regression</w:t>
+        <w:numPr>
+          <w:ilvl w:val="0"/>
+          <w:numId w:val="0"/>
+        </w:numPr>
+      </w:pPr>
+      <w:r>
+        <w:t>Summary</w:t>
       </w:r>
     </w:p>
     <w:p>
@@ -423,8 +426,18 @@
       </w:r>
     </w:p>
     <w:p>
-      <w:bookmarkStart w:id="0" w:name="_GoBack"/>
-      <w:bookmarkEnd w:id="0"/>
+      <w:pPr>
+        <w:pStyle w:val="Heading2"/>
+        <w:numPr>
+          <w:ilvl w:val="0"/>
+          <w:numId w:val="0"/>
+        </w:numPr>
+      </w:pPr>
+      <w:r>
+        <w:t>Details</w:t>
+      </w:r>
+    </w:p>
+    <w:p>
       <w:r>
         <w:t xml:space="preserve">The file “problem-1-generator.R” contains R code to generate the true regression coefficients and the input training data. </w:t>
       </w:r>
@@ -1340,21 +1353,21 @@
       </m:oMathPara>
     </w:p>
     <w:p>
-      <w:pPr>
-        <w:rPr>
-          <w:rFonts w:eastAsiaTheme="minorEastAsia"/>
-        </w:rPr>
-      </w:pPr>
-      <w:r>
-        <w:t xml:space="preserve">The </w:t>
-      </w:r>
-      <w:proofErr w:type="gramStart"/>
-      <w:r>
-        <w:t>file  contains</w:t>
-      </w:r>
-      <w:proofErr w:type="gramEnd"/>
-      <w:r>
-        <w:t xml:space="preserve"> 500 training examples generated from a single run of the R code. There are four covariates generated uniformly </w:t>
+      <w:r>
+        <w:br w:type="page"/>
+      </w:r>
+    </w:p>
+    <w:p>
+      <w:pPr>
+        <w:rPr>
+          <w:rFonts w:eastAsiaTheme="minorEastAsia"/>
+        </w:rPr>
+      </w:pPr>
+      <w:bookmarkStart w:id="0" w:name="_GoBack"/>
+      <w:bookmarkEnd w:id="0"/>
+      <w:r>
+        <w:lastRenderedPageBreak/>
+        <w:t xml:space="preserve">The file  contains 500 training examples generated from a single run of the R code. There are four covariates generated uniformly </w:t>
       </w:r>
       <w:proofErr w:type="gramStart"/>
       <w:r>
@@ -2951,6 +2964,27 @@
     <w:name w:val="Normal"/>
     <w:qFormat/>
   </w:style>
+  <w:style w:type="paragraph" w:styleId="Heading1">
+    <w:name w:val="heading 1"/>
+    <w:basedOn w:val="Normal"/>
+    <w:next w:val="Normal"/>
+    <w:link w:val="Heading1Char"/>
+    <w:uiPriority w:val="9"/>
+    <w:qFormat/>
+    <w:rsid w:val="006E0AFB"/>
+    <w:pPr>
+      <w:keepNext/>
+      <w:keepLines/>
+      <w:spacing w:before="240" w:after="0"/>
+      <w:outlineLvl w:val="0"/>
+    </w:pPr>
+    <w:rPr>
+      <w:rFonts w:asciiTheme="majorHAnsi" w:eastAsiaTheme="majorEastAsia" w:hAnsiTheme="majorHAnsi" w:cstheme="majorBidi"/>
+      <w:color w:val="365F91" w:themeColor="accent1" w:themeShade="BF"/>
+      <w:sz w:val="32"/>
+      <w:szCs w:val="32"/>
+    </w:rPr>
+  </w:style>
   <w:style w:type="paragraph" w:styleId="Heading2">
     <w:name w:val="heading 2"/>
     <w:basedOn w:val="Normal"/>
@@ -3138,6 +3172,19 @@
       <w:bCs/>
       <w:sz w:val="26"/>
       <w:szCs w:val="26"/>
+    </w:rPr>
+  </w:style>
+  <w:style w:type="character" w:customStyle="1" w:styleId="Heading1Char">
+    <w:name w:val="Heading 1 Char"/>
+    <w:basedOn w:val="DefaultParagraphFont"/>
+    <w:link w:val="Heading1"/>
+    <w:uiPriority w:val="9"/>
+    <w:rsid w:val="006E0AFB"/>
+    <w:rPr>
+      <w:rFonts w:asciiTheme="majorHAnsi" w:eastAsiaTheme="majorEastAsia" w:hAnsiTheme="majorHAnsi" w:cstheme="majorBidi"/>
+      <w:color w:val="365F91" w:themeColor="accent1" w:themeShade="BF"/>
+      <w:sz w:val="32"/>
+      <w:szCs w:val="32"/>
     </w:rPr>
   </w:style>
 </w:styles>

</xml_diff>